<commit_message>
chore: include additional local changes
</commit_message>
<xml_diff>
--- a/documents/Adaptive Epistemic Document Intelligence System.docx
+++ b/documents/Adaptive Epistemic Document Intelligence System.docx
@@ -204,21 +204,7 @@
           <w:sz w:val="24"/>
           <w:szCs w:val="24"/>
         </w:rPr>
-        <w:t xml:space="preserve">The design </w:t>
-      </w:r>
-      <w:r>
-        <w:rPr>
-          <w:sz w:val="24"/>
-          <w:szCs w:val="24"/>
-        </w:rPr>
-        <w:t xml:space="preserve">aligns with a pragmatic view of expertise: practice is shaped by experience, not pure logic, and institutional standards should evolve through feedback rather than be frozen in </w:t>
-      </w:r>
-      <w:r>
-        <w:rPr>
-          <w:sz w:val="24"/>
-          <w:szCs w:val="24"/>
-        </w:rPr>
-        <w:t>policy. AEDIS turns lived experience into inspectable artifacts.</w:t>
+        <w:t>The design aligns with a pragmatic view of expertise: practice is shaped by experience, not pure logic, and institutional standards should evolve through feedback rather than be frozen in policy. AEDIS turns lived experience into inspectable artifacts.</w:t>
       </w:r>
     </w:p>
     <w:p>
@@ -395,21 +381,7 @@
           <w:sz w:val="24"/>
           <w:szCs w:val="24"/>
         </w:rPr>
-        <w:t xml:space="preserve">AEDIS is not a traditional document manager </w:t>
-      </w:r>
-      <w:r>
-        <w:rPr>
-          <w:sz w:val="24"/>
-          <w:szCs w:val="24"/>
-        </w:rPr>
-        <w:t>nor</w:t>
-      </w:r>
-      <w:r>
-        <w:rPr>
-          <w:sz w:val="24"/>
-          <w:szCs w:val="24"/>
-        </w:rPr>
-        <w:t xml:space="preserve"> a generic RAG stack. It is an epistemic engine: a system that preserves ground truth and builds versioned interpretations over it, with deterministic verification.</w:t>
+        <w:t>AEDIS is not a traditional document manager nor a generic RAG stack. It is an epistemic engine: a system that preserves ground truth and builds versioned interpretations over it, with deterministic verification.</w:t>
       </w:r>
     </w:p>
     <w:p>
@@ -537,21 +509,7 @@
           <w:sz w:val="24"/>
           <w:szCs w:val="24"/>
         </w:rPr>
-        <w:t>Strict separation of ontologies so that 'what exists', 'how we reason', 'what tools can</w:t>
-      </w:r>
-      <w:r>
-        <w:rPr>
-          <w:sz w:val="24"/>
-          <w:szCs w:val="24"/>
-        </w:rPr>
-        <w:t xml:space="preserve"> </w:t>
-      </w:r>
-      <w:r>
-        <w:rPr>
-          <w:sz w:val="24"/>
-          <w:szCs w:val="24"/>
-        </w:rPr>
-        <w:t>do', and 'what we want' do not blur.</w:t>
+        <w:t>Strict separation of ontologies so that 'what exists', 'how we reason', 'what tools can do', and 'what we want' do not blur.</w:t>
       </w:r>
     </w:p>
     <w:p>
@@ -3881,7 +3839,7 @@
   <w:abstractNum w:abstractNumId="0" w15:restartNumberingAfterBreak="0">
     <w:nsid w:val="FFFFFF89"/>
     <w:multiLevelType w:val="singleLevel"/>
-    <w:tmpl w:val="8A36BC00"/>
+    <w:tmpl w:val="CB46F528"/>
     <w:lvl w:ilvl="0">
       <w:start w:val="1"/>
       <w:numFmt w:val="bullet"/>
@@ -5214,6 +5172,7 @@
   <w:style w:type="character" w:default="1" w:styleId="DefaultParagraphFont">
     <w:name w:val="Default Paragraph Font"/>
     <w:uiPriority w:val="1"/>
+    <w:semiHidden/>
     <w:unhideWhenUsed/>
   </w:style>
   <w:style w:type="table" w:default="1" w:styleId="TableNormal">
@@ -5898,4 +5857,16 @@
     </a:ext>
   </a:extLst>
 </a:theme>
+</file>
+
+<file path=customXml/item1.xml><?xml version="1.0" encoding="utf-8"?>
+<b:Sources xmlns:b="http://schemas.openxmlformats.org/officeDocument/2006/bibliography" xmlns="http://schemas.openxmlformats.org/officeDocument/2006/bibliography" SelectedStyle="\APASixthEditionOfficeOnline.xsl" StyleName="APA" Version="6"/>
+</file>
+
+<file path=customXml/itemProps1.xml><?xml version="1.0" encoding="utf-8"?>
+<ds:datastoreItem xmlns:ds="http://schemas.openxmlformats.org/officeDocument/2006/customXml" ds:itemID="{2D74E1A9-02CB-4A1F-84CE-28D9FAF14C0A}">
+  <ds:schemaRefs>
+    <ds:schemaRef ds:uri="http://schemas.openxmlformats.org/officeDocument/2006/bibliography"/>
+  </ds:schemaRefs>
+</ds:datastoreItem>
 </file>
</xml_diff>